<commit_message>
Edit to feature layer name.
</commit_message>
<xml_diff>
--- a/Notes on Terradactyl transformation to lentic.docx
+++ b/Notes on Terradactyl transformation to lentic.docx
@@ -14,21 +14,12 @@
           <w:bCs/>
         </w:rPr>
       </w:pPr>
-      <w:proofErr w:type="spellStart"/>
       <w:r>
         <w:rPr>
           <w:b/>
           <w:bCs/>
         </w:rPr>
-        <w:t>Gather_lpi</w:t>
-      </w:r>
-      <w:proofErr w:type="spellEnd"/>
-      <w:r>
-        <w:rPr>
-          <w:b/>
-          <w:bCs/>
-        </w:rPr>
-        <w:t xml:space="preserve"> </w:t>
+        <w:t xml:space="preserve">Gather_lpi </w:t>
       </w:r>
       <w:r>
         <w:rPr>
@@ -42,17 +33,8 @@
           <w:b/>
           <w:bCs/>
         </w:rPr>
-        <w:t xml:space="preserve"> </w:t>
-      </w:r>
-      <w:proofErr w:type="spellStart"/>
-      <w:r>
-        <w:rPr>
-          <w:b/>
-          <w:bCs/>
-        </w:rPr>
-        <w:t>gather_lpi_lentic</w:t>
-      </w:r>
-      <w:proofErr w:type="spellEnd"/>
+        <w:t xml:space="preserve"> gather_lpi_lentic</w:t>
+      </w:r>
     </w:p>
     <w:p>
       <w:pPr>
@@ -63,13 +45,8 @@
         </w:numPr>
       </w:pPr>
       <w:r>
-        <w:t xml:space="preserve">Correction to </w:t>
-      </w:r>
-      <w:proofErr w:type="spellStart"/>
-      <w:r>
-        <w:t>terradactyl</w:t>
-      </w:r>
-      <w:proofErr w:type="spellEnd"/>
+        <w:t>Correction to terradactyl</w:t>
+      </w:r>
     </w:p>
     <w:p>
       <w:pPr>
@@ -80,29 +57,13 @@
         </w:numPr>
       </w:pPr>
       <w:r>
-        <w:t>“</w:t>
-      </w:r>
-      <w:proofErr w:type="spellStart"/>
-      <w:r>
-        <w:t>PrimaryKey</w:t>
-      </w:r>
-      <w:proofErr w:type="spellEnd"/>
-      <w:r>
-        <w:t xml:space="preserve">” </w:t>
+        <w:t xml:space="preserve">“PrimaryKey” </w:t>
       </w:r>
       <w:r>
         <w:sym w:font="Wingdings" w:char="F0E0"/>
       </w:r>
       <w:r>
-        <w:t xml:space="preserve"> “</w:t>
-      </w:r>
-      <w:proofErr w:type="spellStart"/>
-      <w:r>
-        <w:t>parentglobalid</w:t>
-      </w:r>
-      <w:proofErr w:type="spellEnd"/>
-      <w:r>
-        <w:t>” (likely needs to change once data is processed to final form by Doug)</w:t>
+        <w:t xml:space="preserve"> “parentglobalid” (likely needs to change once data is processed to final form by Doug)</w:t>
       </w:r>
     </w:p>
     <w:p>
@@ -114,15 +75,7 @@
         </w:numPr>
       </w:pPr>
       <w:r>
-        <w:t xml:space="preserve">Changed file names (LPI instead of </w:t>
-      </w:r>
-      <w:proofErr w:type="spellStart"/>
-      <w:r>
-        <w:t>LPIheader</w:t>
-      </w:r>
-      <w:proofErr w:type="spellEnd"/>
-      <w:r>
-        <w:t>)</w:t>
+        <w:t>Changed file names (LPI instead of LPIheader)</w:t>
       </w:r>
     </w:p>
     <w:p>
@@ -134,15 +87,19 @@
         </w:numPr>
       </w:pPr>
       <w:r>
-        <w:t xml:space="preserve">Will need to consider what pieces of information should be </w:t>
-      </w:r>
-      <w:proofErr w:type="spellStart"/>
-      <w:r>
-        <w:t>left_joined</w:t>
-      </w:r>
-      <w:proofErr w:type="spellEnd"/>
-      <w:r>
-        <w:t xml:space="preserve"> into the final tall table from the LPI header</w:t>
+        <w:t>Will need to consider what pieces of information should be left_joined into the final tall table from the LPI header</w:t>
+      </w:r>
+    </w:p>
+    <w:p>
+      <w:pPr>
+        <w:pStyle w:val="ListParagraph"/>
+        <w:numPr>
+          <w:ilvl w:val="0"/>
+          <w:numId w:val="2"/>
+        </w:numPr>
+      </w:pPr>
+      <w:r>
+        <w:t>“gather” function in tidyr has been updated to “pivot_longer” in tidyr 1.0.0</w:t>
       </w:r>
     </w:p>
     <w:p>
@@ -152,21 +109,12 @@
           <w:bCs/>
         </w:rPr>
       </w:pPr>
-      <w:proofErr w:type="spellStart"/>
       <w:r>
         <w:rPr>
           <w:b/>
           <w:bCs/>
         </w:rPr>
-        <w:t>Gather_species_inventory</w:t>
-      </w:r>
-      <w:proofErr w:type="spellEnd"/>
-      <w:r>
-        <w:rPr>
-          <w:b/>
-          <w:bCs/>
-        </w:rPr>
-        <w:t xml:space="preserve"> </w:t>
+        <w:t xml:space="preserve">Gather_species_inventory </w:t>
       </w:r>
       <w:r>
         <w:rPr>
@@ -180,17 +128,8 @@
           <w:b/>
           <w:bCs/>
         </w:rPr>
-        <w:t xml:space="preserve"> </w:t>
-      </w:r>
-      <w:proofErr w:type="spellStart"/>
-      <w:r>
-        <w:rPr>
-          <w:b/>
-          <w:bCs/>
-        </w:rPr>
-        <w:t>gather_species_inventory_lentic</w:t>
-      </w:r>
-      <w:proofErr w:type="spellEnd"/>
+        <w:t xml:space="preserve"> gather_species_inventory_lentic</w:t>
+      </w:r>
     </w:p>
     <w:p>
       <w:pPr>
@@ -205,21 +144,8 @@
         </w:rPr>
       </w:pPr>
       <w:r>
-        <w:t xml:space="preserve">Change </w:t>
-      </w:r>
-      <w:proofErr w:type="spellStart"/>
-      <w:r>
-        <w:t>tall_species</w:t>
-      </w:r>
-      <w:proofErr w:type="spellEnd"/>
-      <w:r>
-        <w:t xml:space="preserve"> to </w:t>
-      </w:r>
-      <w:proofErr w:type="spellStart"/>
-      <w:r>
-        <w:t>tall_species_lentic</w:t>
-      </w:r>
-      <w:proofErr w:type="spellEnd"/>
+        <w:t>Change tall_species to tall_species_lentic</w:t>
+      </w:r>
     </w:p>
     <w:p>
       <w:pPr>
@@ -234,29 +160,13 @@
         </w:rPr>
       </w:pPr>
       <w:r>
-        <w:t>File “</w:t>
-      </w:r>
-      <w:proofErr w:type="spellStart"/>
-      <w:r>
-        <w:t>SpeciesInventoryDetail</w:t>
-      </w:r>
-      <w:proofErr w:type="spellEnd"/>
-      <w:r>
-        <w:t xml:space="preserve">” </w:t>
+        <w:t xml:space="preserve">File “SpeciesInventoryDetail” </w:t>
       </w:r>
       <w:r>
         <w:sym w:font="Wingdings" w:char="F0E0"/>
       </w:r>
       <w:r>
-        <w:t xml:space="preserve"> “</w:t>
-      </w:r>
-      <w:proofErr w:type="spellStart"/>
-      <w:r>
-        <w:t>SpecRichDetail</w:t>
-      </w:r>
-      <w:proofErr w:type="spellEnd"/>
-      <w:r>
-        <w:t>”</w:t>
+        <w:t xml:space="preserve"> “SpecRichDetail”</w:t>
       </w:r>
     </w:p>
     <w:p>
@@ -266,21 +176,12 @@
           <w:bCs/>
         </w:rPr>
       </w:pPr>
-      <w:proofErr w:type="spellStart"/>
       <w:r>
         <w:rPr>
           <w:b/>
           <w:bCs/>
         </w:rPr>
-        <w:t>Tall_species</w:t>
-      </w:r>
-      <w:proofErr w:type="spellEnd"/>
-      <w:r>
-        <w:rPr>
-          <w:b/>
-          <w:bCs/>
-        </w:rPr>
-        <w:t xml:space="preserve"> </w:t>
+        <w:t xml:space="preserve">Tall_species </w:t>
       </w:r>
       <w:r>
         <w:rPr>
@@ -294,17 +195,8 @@
           <w:b/>
           <w:bCs/>
         </w:rPr>
-        <w:t xml:space="preserve"> </w:t>
-      </w:r>
-      <w:proofErr w:type="spellStart"/>
-      <w:r>
-        <w:rPr>
-          <w:b/>
-          <w:bCs/>
-        </w:rPr>
-        <w:t>tall_species_lentic</w:t>
-      </w:r>
-      <w:proofErr w:type="spellEnd"/>
+        <w:t xml:space="preserve"> tall_species_lentic</w:t>
+      </w:r>
     </w:p>
     <w:p>
       <w:pPr>
@@ -315,29 +207,13 @@
         </w:numPr>
       </w:pPr>
       <w:r>
-        <w:t>“</w:t>
-      </w:r>
-      <w:proofErr w:type="spellStart"/>
-      <w:r>
-        <w:t>PrimaryKey</w:t>
-      </w:r>
-      <w:proofErr w:type="spellEnd"/>
-      <w:r>
-        <w:t xml:space="preserve">” </w:t>
+        <w:t xml:space="preserve">“PrimaryKey” </w:t>
       </w:r>
       <w:r>
         <w:sym w:font="Wingdings" w:char="F0E0"/>
       </w:r>
       <w:r>
-        <w:t xml:space="preserve"> “</w:t>
-      </w:r>
-      <w:proofErr w:type="spellStart"/>
-      <w:r>
-        <w:t>parentglobalid</w:t>
-      </w:r>
-      <w:proofErr w:type="spellEnd"/>
-      <w:r>
-        <w:t>” (likely needs to change once data is processed to final form by Doug)</w:t>
+        <w:t xml:space="preserve"> “parentglobalid” (likely needs to change once data is processed to final form by Doug)</w:t>
       </w:r>
     </w:p>
     <w:p>
@@ -349,15 +225,7 @@
         </w:numPr>
       </w:pPr>
       <w:r>
-        <w:t>Column name it refers to in tall species list is different in our data (“</w:t>
-      </w:r>
-      <w:proofErr w:type="spellStart"/>
-      <w:r>
-        <w:t>SpeciesList</w:t>
-      </w:r>
-      <w:proofErr w:type="spellEnd"/>
-      <w:r>
-        <w:t xml:space="preserve">” </w:t>
+        <w:t xml:space="preserve">Column name it refers to in tall species list is different in our data (“SpeciesList” </w:t>
       </w:r>
       <w:r>
         <w:sym w:font="Wingdings" w:char="F0E0"/>

</xml_diff>